<commit_message>
phase 1 du memoire et modification des erreurs
</commit_message>
<xml_diff>
--- a/AVANT PROPOS.docx
+++ b/AVANT PROPOS.docx
@@ -3,47 +3,123 @@
 <w:document xmlns:wpc="http://schemas.microsoft.com/office/word/2010/wordprocessingCanvas" xmlns:cx="http://schemas.microsoft.com/office/drawing/2014/chartex" xmlns:cx1="http://schemas.microsoft.com/office/drawing/2015/9/8/chartex" xmlns:cx2="http://schemas.microsoft.com/office/drawing/2015/10/21/chartex" xmlns:cx3="http://schemas.microsoft.com/office/drawing/2016/5/9/chartex" xmlns:cx4="http://schemas.microsoft.com/office/drawing/2016/5/10/chartex" xmlns:cx5="http://schemas.microsoft.com/office/drawing/2016/5/11/chartex" xmlns:cx6="http://schemas.microsoft.com/office/drawing/2016/5/12/chartex" xmlns:cx7="http://schemas.microsoft.com/office/drawing/2016/5/13/chartex" xmlns:cx8="http://schemas.microsoft.com/office/drawing/2016/5/14/chartex" xmlns:mc="http://schemas.openxmlformats.org/markup-compatibility/2006" xmlns:aink="http://schemas.microsoft.com/office/drawing/2016/ink" xmlns:am3d="http://schemas.microsoft.com/office/drawing/2017/model3d" xmlns:o="urn:schemas-microsoft-com:office:office" xmlns:r="http://schemas.openxmlformats.org/officeDocument/2006/relationships" xmlns:m="http://schemas.openxmlformats.org/officeDocument/2006/math" xmlns:v="urn:schemas-microsoft-com:vml" xmlns:wp14="http://schemas.microsoft.com/office/word/2010/wordprocessingDrawing" xmlns:wp="http://schemas.openxmlformats.org/drawingml/2006/wordprocessingDrawing" xmlns:w10="urn:schemas-microsoft-com:office:word" xmlns:w="http://schemas.openxmlformats.org/wordprocessingml/2006/main" xmlns:w14="http://schemas.microsoft.com/office/word/2010/wordml" xmlns:w15="http://schemas.microsoft.com/office/word/2012/wordml" xmlns:w16cex="http://schemas.microsoft.com/office/word/2018/wordml/cex" xmlns:w16cid="http://schemas.microsoft.com/office/word/2016/wordml/cid" xmlns:w16="http://schemas.microsoft.com/office/word/2018/wordml" xmlns:w16sdtdh="http://schemas.microsoft.com/office/word/2020/wordml/sdtdatahash" xmlns:w16se="http://schemas.microsoft.com/office/word/2015/wordml/symex" xmlns:wpg="http://schemas.microsoft.com/office/word/2010/wordprocessingGroup" xmlns:wpi="http://schemas.microsoft.com/office/word/2010/wordprocessingInk" xmlns:wne="http://schemas.microsoft.com/office/word/2006/wordml" xmlns:wps="http://schemas.microsoft.com/office/word/2010/wordprocessingShape" mc:Ignorable="w14 w15 w16se w16cid w16 w16cex w16sdtdh wp14">
   <w:body>
     <w:p>
-      <w:pPr>
+      <w:r>
         <w:rPr>
           <w:lang w:val="en-US"/>
         </w:rPr>
-      </w:pPr>
-      <w:r>
-        <w:rPr>
-          <w:lang w:val="en-US"/>
-        </w:rPr>
-        <w:t xml:space="preserve">                                                                      AVANT PROPOS</w:t>
-      </w:r>
-    </w:p>
-    <w:p>
-      <w:pPr>
-        <w:rPr>
-          <w:lang w:val="en-US"/>
-        </w:rPr>
-      </w:pPr>
-    </w:p>
-    <w:p>
-      <w:pPr>
-        <w:rPr>
-          <w:lang w:val="en-US"/>
-        </w:rPr>
-      </w:pPr>
-    </w:p>
-    <w:p>
-      <w:r>
-        <w:t>Le Cameroun dispose de nombreuses e</w:t>
-      </w:r>
-      <w:r>
-        <w:t>coles d’ingenieurs qui forment des citoyens aptes a dirirer des travaux d’art ou d’industrie, en vue de donner un nouveau souffle a son developpement technologique et de lutter contre le sous- developpement. C’est dans cette optique que se situe l’Ecole National Superieur Polytechnique de Douala.</w:t>
+        <w:t xml:space="preserve">                                                                      </w:t>
+      </w:r>
+      <w:r>
+        <w:t>AVANT PROPOS</w:t>
       </w:r>
     </w:p>
     <w:p/>
-    <w:p>
-      <w:r>
-        <w:t>l’Ecole National Superieur Polytechnique de Douala</w:t>
-      </w:r>
-      <w:r>
-        <w:t xml:space="preserve"> est une etablissement d’enseignement superieur qui offre des cursus de formation suivant :</w:t>
+    <w:p/>
+    <w:p>
+      <w:r>
+        <w:t xml:space="preserve">Le Cameroun dispose de nombreuses </w:t>
+      </w:r>
+      <w:proofErr w:type="spellStart"/>
+      <w:r>
+        <w:t>e</w:t>
+      </w:r>
+      <w:r>
+        <w:t>coles</w:t>
+      </w:r>
+      <w:proofErr w:type="spellEnd"/>
+      <w:r>
+        <w:t xml:space="preserve"> d’</w:t>
+      </w:r>
+      <w:proofErr w:type="spellStart"/>
+      <w:r>
+        <w:t>ingenieurs</w:t>
+      </w:r>
+      <w:proofErr w:type="spellEnd"/>
+      <w:r>
+        <w:t xml:space="preserve"> qui forment des citoyens aptes </w:t>
+      </w:r>
+      <w:proofErr w:type="spellStart"/>
+      <w:r>
+        <w:t>a</w:t>
+      </w:r>
+      <w:proofErr w:type="spellEnd"/>
+      <w:r>
+        <w:t xml:space="preserve"> </w:t>
+      </w:r>
+      <w:proofErr w:type="spellStart"/>
+      <w:r>
+        <w:t>dirirer</w:t>
+      </w:r>
+      <w:proofErr w:type="spellEnd"/>
+      <w:r>
+        <w:t xml:space="preserve"> des travaux d’art ou d’industrie, en vue de donner un nouveau souffle </w:t>
+      </w:r>
+      <w:proofErr w:type="spellStart"/>
+      <w:r>
+        <w:t>a</w:t>
+      </w:r>
+      <w:proofErr w:type="spellEnd"/>
+      <w:r>
+        <w:t xml:space="preserve"> son </w:t>
+      </w:r>
+      <w:proofErr w:type="spellStart"/>
+      <w:r>
+        <w:t>developpement</w:t>
+      </w:r>
+      <w:proofErr w:type="spellEnd"/>
+      <w:r>
+        <w:t xml:space="preserve"> technologique et de lutter contre le sous- </w:t>
+      </w:r>
+      <w:proofErr w:type="spellStart"/>
+      <w:r>
+        <w:t>developpement</w:t>
+      </w:r>
+      <w:proofErr w:type="spellEnd"/>
+      <w:r>
+        <w:t xml:space="preserve">. C’est dans cette optique que se situe l’Ecole National </w:t>
+      </w:r>
+      <w:proofErr w:type="spellStart"/>
+      <w:r>
+        <w:t>Superieur</w:t>
+      </w:r>
+      <w:proofErr w:type="spellEnd"/>
+      <w:r>
+        <w:t xml:space="preserve"> Polytechnique de Douala.</w:t>
+      </w:r>
+    </w:p>
+    <w:p/>
+    <w:p>
+      <w:proofErr w:type="gramStart"/>
+      <w:r>
+        <w:t>l’Ecole</w:t>
+      </w:r>
+      <w:proofErr w:type="gramEnd"/>
+      <w:r>
+        <w:t xml:space="preserve"> National </w:t>
+      </w:r>
+      <w:proofErr w:type="spellStart"/>
+      <w:r>
+        <w:t>Superieur</w:t>
+      </w:r>
+      <w:proofErr w:type="spellEnd"/>
+      <w:r>
+        <w:t xml:space="preserve"> Polytechnique de Douala est une </w:t>
+      </w:r>
+      <w:proofErr w:type="spellStart"/>
+      <w:r>
+        <w:t>etablissement</w:t>
+      </w:r>
+      <w:proofErr w:type="spellEnd"/>
+      <w:r>
+        <w:t xml:space="preserve"> d’enseignement </w:t>
+      </w:r>
+      <w:proofErr w:type="spellStart"/>
+      <w:r>
+        <w:t>superieur</w:t>
+      </w:r>
+      <w:proofErr w:type="spellEnd"/>
+      <w:r>
+        <w:t xml:space="preserve"> qui offre des cursus de formation suivant :</w:t>
       </w:r>
     </w:p>
     <w:p>
@@ -55,94 +131,196 @@
         </w:numPr>
       </w:pPr>
       <w:r>
-        <w:t>Cursus Ingenieur dans les specilites suivantes</w:t>
-      </w:r>
-    </w:p>
-    <w:p>
-      <w:pPr>
-        <w:pStyle w:val="Paragraphedeliste"/>
-      </w:pPr>
-      <w:r>
-        <w:t>. Genie</w:t>
-      </w:r>
-      <w:r>
-        <w:t xml:space="preserve"> qualite-Hygiene-Securite-Environnement industriel ;</w:t>
-      </w:r>
-    </w:p>
-    <w:p>
-      <w:pPr>
-        <w:pStyle w:val="Paragraphedeliste"/>
-      </w:pPr>
-      <w:r>
-        <w:t>. Genie informatique et telecommunication ;</w:t>
-      </w:r>
-    </w:p>
-    <w:p>
-      <w:pPr>
-        <w:pStyle w:val="Paragraphedeliste"/>
-      </w:pPr>
-      <w:r>
-        <w:t>. Genie maritime et portuaire ;</w:t>
-      </w:r>
-    </w:p>
-    <w:p>
-      <w:pPr>
-        <w:pStyle w:val="Paragraphedeliste"/>
-      </w:pPr>
-      <w:r>
-        <w:t>. Genie des procedesw ;</w:t>
-      </w:r>
-    </w:p>
-    <w:p>
-      <w:pPr>
-        <w:pStyle w:val="Paragraphedeliste"/>
-      </w:pPr>
-      <w:r>
-        <w:t>. Genie civil ;</w:t>
-      </w:r>
-    </w:p>
-    <w:p>
-      <w:pPr>
-        <w:pStyle w:val="Paragraphedeliste"/>
-      </w:pPr>
-      <w:r>
-        <w:t>. Genie</w:t>
-      </w:r>
-      <w:r>
-        <w:t xml:space="preserve"> automobile et mecatronique ;</w:t>
-      </w:r>
-    </w:p>
-    <w:p>
-      <w:pPr>
-        <w:pStyle w:val="Paragraphedeliste"/>
-      </w:pPr>
-      <w:r>
-        <w:t>. Genie</w:t>
-      </w:r>
-      <w:r>
-        <w:t xml:space="preserve"> mecanique ;</w:t>
-      </w:r>
-    </w:p>
-    <w:p>
-      <w:pPr>
-        <w:pStyle w:val="Paragraphedeliste"/>
-      </w:pPr>
-      <w:r>
-        <w:t>. Genie</w:t>
-      </w:r>
-      <w:r>
-        <w:t xml:space="preserve"> physique et technologie biomedicale ;</w:t>
-      </w:r>
-    </w:p>
-    <w:p>
-      <w:pPr>
-        <w:pStyle w:val="Paragraphedeliste"/>
-      </w:pPr>
-      <w:r>
-        <w:t>. Genie</w:t>
-      </w:r>
-      <w:r>
-        <w:t xml:space="preserve"> electrique et système intelligent.</w:t>
+        <w:t xml:space="preserve">Cursus </w:t>
+      </w:r>
+      <w:r>
+        <w:t>Ingénieur</w:t>
+      </w:r>
+      <w:r>
+        <w:t xml:space="preserve"> dans les </w:t>
+      </w:r>
+      <w:r>
+        <w:t>spécialités</w:t>
+      </w:r>
+      <w:r>
+        <w:t xml:space="preserve"> suivantes</w:t>
+      </w:r>
+    </w:p>
+    <w:p>
+      <w:pPr>
+        <w:pStyle w:val="Paragraphedeliste"/>
+      </w:pPr>
+      <w:r>
+        <w:t xml:space="preserve">. </w:t>
+      </w:r>
+      <w:r>
+        <w:t>Génie</w:t>
+      </w:r>
+      <w:r>
+        <w:t xml:space="preserve"> </w:t>
+      </w:r>
+      <w:r>
+        <w:t>qualité</w:t>
+      </w:r>
+      <w:r>
+        <w:t>-</w:t>
+      </w:r>
+      <w:r>
+        <w:t>Hygiène</w:t>
+      </w:r>
+      <w:r>
+        <w:t>-</w:t>
+      </w:r>
+      <w:r>
+        <w:t>Sécurité</w:t>
+      </w:r>
+      <w:r>
+        <w:t>-Environnement industriel ;</w:t>
+      </w:r>
+    </w:p>
+    <w:p>
+      <w:pPr>
+        <w:pStyle w:val="Paragraphedeliste"/>
+      </w:pPr>
+      <w:r>
+        <w:t xml:space="preserve">. </w:t>
+      </w:r>
+      <w:r>
+        <w:t>Génie</w:t>
+      </w:r>
+      <w:r>
+        <w:t xml:space="preserve"> informatique et </w:t>
+      </w:r>
+      <w:r>
+        <w:t>télécommunication</w:t>
+      </w:r>
+      <w:r>
+        <w:t> ;</w:t>
+      </w:r>
+    </w:p>
+    <w:p>
+      <w:pPr>
+        <w:pStyle w:val="Paragraphedeliste"/>
+      </w:pPr>
+      <w:r>
+        <w:t xml:space="preserve">. </w:t>
+      </w:r>
+      <w:r>
+        <w:t>Génie</w:t>
+      </w:r>
+      <w:r>
+        <w:t xml:space="preserve"> maritime et portuaire ;</w:t>
+      </w:r>
+    </w:p>
+    <w:p>
+      <w:pPr>
+        <w:pStyle w:val="Paragraphedeliste"/>
+      </w:pPr>
+      <w:r>
+        <w:t xml:space="preserve">. </w:t>
+      </w:r>
+      <w:r>
+        <w:t>Génie</w:t>
+      </w:r>
+      <w:r>
+        <w:t xml:space="preserve"> des</w:t>
+      </w:r>
+      <w:r>
+        <w:t xml:space="preserve"> procédés ;</w:t>
+      </w:r>
+    </w:p>
+    <w:p>
+      <w:pPr>
+        <w:pStyle w:val="Paragraphedeliste"/>
+      </w:pPr>
+      <w:r>
+        <w:t xml:space="preserve">. </w:t>
+      </w:r>
+      <w:r>
+        <w:t>Génie</w:t>
+      </w:r>
+      <w:r>
+        <w:t xml:space="preserve"> civil ;</w:t>
+      </w:r>
+    </w:p>
+    <w:p>
+      <w:pPr>
+        <w:pStyle w:val="Paragraphedeliste"/>
+      </w:pPr>
+      <w:r>
+        <w:t xml:space="preserve">. </w:t>
+      </w:r>
+      <w:r>
+        <w:t>Génie</w:t>
+      </w:r>
+      <w:r>
+        <w:t xml:space="preserve"> automobile et </w:t>
+      </w:r>
+      <w:r>
+        <w:t>mécatronique</w:t>
+      </w:r>
+      <w:r>
+        <w:t> ;</w:t>
+      </w:r>
+    </w:p>
+    <w:p>
+      <w:pPr>
+        <w:pStyle w:val="Paragraphedeliste"/>
+      </w:pPr>
+      <w:r>
+        <w:t xml:space="preserve">. </w:t>
+      </w:r>
+      <w:r>
+        <w:t>Génie</w:t>
+      </w:r>
+      <w:r>
+        <w:t xml:space="preserve"> </w:t>
+      </w:r>
+      <w:r>
+        <w:t>mécanique</w:t>
+      </w:r>
+      <w:r>
+        <w:t> ;</w:t>
+      </w:r>
+    </w:p>
+    <w:p>
+      <w:pPr>
+        <w:pStyle w:val="Paragraphedeliste"/>
+      </w:pPr>
+      <w:r>
+        <w:t xml:space="preserve">. </w:t>
+      </w:r>
+      <w:r>
+        <w:t>Génie</w:t>
+      </w:r>
+      <w:r>
+        <w:t xml:space="preserve"> physique et technologie </w:t>
+      </w:r>
+      <w:r>
+        <w:t>biomédicale</w:t>
+      </w:r>
+      <w:r>
+        <w:t> ;</w:t>
+      </w:r>
+    </w:p>
+    <w:p>
+      <w:pPr>
+        <w:pStyle w:val="Paragraphedeliste"/>
+      </w:pPr>
+      <w:r>
+        <w:t xml:space="preserve">. </w:t>
+      </w:r>
+      <w:r>
+        <w:t>Génie</w:t>
+      </w:r>
+      <w:r>
+        <w:t xml:space="preserve"> </w:t>
+      </w:r>
+      <w:r>
+        <w:t>électrique</w:t>
+      </w:r>
+      <w:r>
+        <w:t xml:space="preserve"> et système intelligent.</w:t>
       </w:r>
     </w:p>
     <w:p>
@@ -154,31 +332,73 @@
         </w:numPr>
       </w:pPr>
       <w:r>
-        <w:t>Cursus science de l’ingenieur (Licence-Master-Doctorat) dans les specialites suivantes :</w:t>
-      </w:r>
-    </w:p>
-    <w:p>
-      <w:pPr>
-        <w:pStyle w:val="Paragraphedeliste"/>
-      </w:pPr>
-      <w:r>
-        <w:t>. Mecanique et meteraux ;</w:t>
-      </w:r>
-    </w:p>
-    <w:p>
-      <w:pPr>
-        <w:pStyle w:val="Paragraphedeliste"/>
-      </w:pPr>
-      <w:r>
-        <w:t>. Geophysique, eau et environnement ;</w:t>
-      </w:r>
-    </w:p>
-    <w:p>
-      <w:pPr>
-        <w:pStyle w:val="Paragraphedeliste"/>
-      </w:pPr>
-      <w:r>
-        <w:t>. Electronique, electrotechnique, automatisme et telecommunication ;</w:t>
+        <w:t>Cursus science de l’</w:t>
+      </w:r>
+      <w:r>
+        <w:t>ingénieur</w:t>
+      </w:r>
+      <w:r>
+        <w:t xml:space="preserve"> (Licence-Master-Doctorat) dans les </w:t>
+      </w:r>
+      <w:r>
+        <w:t>spécialités</w:t>
+      </w:r>
+      <w:r>
+        <w:t xml:space="preserve"> suivantes :</w:t>
+      </w:r>
+    </w:p>
+    <w:p>
+      <w:pPr>
+        <w:pStyle w:val="Paragraphedeliste"/>
+      </w:pPr>
+      <w:r>
+        <w:t xml:space="preserve">. </w:t>
+      </w:r>
+      <w:r>
+        <w:t>Mécanique</w:t>
+      </w:r>
+      <w:r>
+        <w:t xml:space="preserve"> et </w:t>
+      </w:r>
+      <w:r>
+        <w:t>Metraux</w:t>
+      </w:r>
+      <w:r>
+        <w:t> ;</w:t>
+      </w:r>
+    </w:p>
+    <w:p>
+      <w:pPr>
+        <w:pStyle w:val="Paragraphedeliste"/>
+      </w:pPr>
+      <w:r>
+        <w:t xml:space="preserve">. </w:t>
+      </w:r>
+      <w:r>
+        <w:t>Géophysique</w:t>
+      </w:r>
+      <w:r>
+        <w:t>, eau et environnement ;</w:t>
+      </w:r>
+    </w:p>
+    <w:p>
+      <w:pPr>
+        <w:pStyle w:val="Paragraphedeliste"/>
+      </w:pPr>
+      <w:r>
+        <w:t xml:space="preserve">. Electronique, </w:t>
+      </w:r>
+      <w:r>
+        <w:t>électrotechnique</w:t>
+      </w:r>
+      <w:r>
+        <w:t xml:space="preserve">, automatisme et </w:t>
+      </w:r>
+      <w:r>
+        <w:t>télécommunication</w:t>
+      </w:r>
+      <w:r>
+        <w:t> ;</w:t>
       </w:r>
     </w:p>
     <w:p>
@@ -194,7 +414,13 @@
         <w:pStyle w:val="Paragraphedeliste"/>
       </w:pPr>
       <w:r>
-        <w:t>. Chimie appliquee ;</w:t>
+        <w:t xml:space="preserve">. Chimie </w:t>
+      </w:r>
+      <w:r>
+        <w:t>appliquée</w:t>
+      </w:r>
+      <w:r>
+        <w:t> ;</w:t>
       </w:r>
     </w:p>
     <w:p>
@@ -205,7 +431,13 @@
         <w:t>. Science</w:t>
       </w:r>
       <w:r>
-        <w:t xml:space="preserve"> des donnees et intelligence artificielle.</w:t>
+        <w:t xml:space="preserve"> des </w:t>
+      </w:r>
+      <w:r>
+        <w:t>données</w:t>
+      </w:r>
+      <w:r>
+        <w:t xml:space="preserve"> et intelligence artificielle.</w:t>
       </w:r>
     </w:p>
     <w:p>
@@ -217,76 +449,166 @@
         </w:numPr>
       </w:pPr>
       <w:r>
-        <w:t>Cursus de master professionnels dans les specia lites suivantes :</w:t>
-      </w:r>
-    </w:p>
-    <w:p>
-      <w:pPr>
-        <w:pStyle w:val="Paragraphedeliste"/>
-      </w:pPr>
-      <w:r>
-        <w:t>. Hydrocarbure et developpement durable ;</w:t>
-      </w:r>
-    </w:p>
-    <w:p>
-      <w:pPr>
-        <w:pStyle w:val="Paragraphedeliste"/>
-      </w:pPr>
-      <w:r>
-        <w:t>. Geotechnique et infrastructure ;</w:t>
-      </w:r>
-    </w:p>
-    <w:p>
-      <w:pPr>
-        <w:pStyle w:val="Paragraphedeliste"/>
-      </w:pPr>
-      <w:r>
-        <w:t>. Construction matallique et mecanique ;</w:t>
-      </w:r>
-    </w:p>
-    <w:p>
-      <w:pPr>
-        <w:pStyle w:val="Paragraphedeliste"/>
-      </w:pPr>
-      <w:r>
-        <w:t>. Genie industrielle et maintenance ;</w:t>
-      </w:r>
-    </w:p>
-    <w:p>
-      <w:pPr>
-        <w:pStyle w:val="Paragraphedeliste"/>
-      </w:pPr>
-      <w:r>
-        <w:t>. Ingenierie thermique et energie ;</w:t>
-      </w:r>
-    </w:p>
-    <w:p>
-      <w:pPr>
-        <w:pStyle w:val="Paragraphedeliste"/>
-      </w:pPr>
-      <w:r>
-        <w:t>. Genie informatique option genie logiciel ;</w:t>
-      </w:r>
-    </w:p>
-    <w:p>
-      <w:pPr>
-        <w:pStyle w:val="Paragraphedeliste"/>
-      </w:pPr>
-      <w:r>
-        <w:t>. Mecatronique et gestion technique des equipements.</w:t>
-      </w:r>
-    </w:p>
-    <w:p>
-      <w:pPr>
-        <w:pStyle w:val="Paragraphedeliste"/>
-      </w:pPr>
-    </w:p>
-    <w:p>
-      <w:pPr>
-        <w:pStyle w:val="Paragraphedeliste"/>
-      </w:pPr>
-      <w:r>
-        <w:t>Des diplomes suivants sont delivres pour les different cursus :</w:t>
+        <w:t xml:space="preserve">Cursus de master professionnels dans les </w:t>
+      </w:r>
+      <w:r>
+        <w:t>spécialités</w:t>
+      </w:r>
+      <w:r>
+        <w:t xml:space="preserve"> suivantes :</w:t>
+      </w:r>
+    </w:p>
+    <w:p>
+      <w:pPr>
+        <w:pStyle w:val="Paragraphedeliste"/>
+      </w:pPr>
+      <w:r>
+        <w:t xml:space="preserve">. Hydrocarbure et </w:t>
+      </w:r>
+      <w:r>
+        <w:t>développement</w:t>
+      </w:r>
+      <w:r>
+        <w:t xml:space="preserve"> durable ;</w:t>
+      </w:r>
+    </w:p>
+    <w:p>
+      <w:pPr>
+        <w:pStyle w:val="Paragraphedeliste"/>
+      </w:pPr>
+      <w:r>
+        <w:t xml:space="preserve">. </w:t>
+      </w:r>
+      <w:r>
+        <w:t>Géotechnique</w:t>
+      </w:r>
+      <w:r>
+        <w:t xml:space="preserve"> et infrastructure ;</w:t>
+      </w:r>
+    </w:p>
+    <w:p>
+      <w:pPr>
+        <w:pStyle w:val="Paragraphedeliste"/>
+      </w:pPr>
+      <w:r>
+        <w:t xml:space="preserve">. Construction </w:t>
+      </w:r>
+      <w:r>
+        <w:t>métallique</w:t>
+      </w:r>
+      <w:r>
+        <w:t xml:space="preserve"> et </w:t>
+      </w:r>
+      <w:r>
+        <w:t>mécanique</w:t>
+      </w:r>
+      <w:r>
+        <w:t> ;</w:t>
+      </w:r>
+    </w:p>
+    <w:p>
+      <w:pPr>
+        <w:pStyle w:val="Paragraphedeliste"/>
+      </w:pPr>
+      <w:r>
+        <w:t xml:space="preserve">. </w:t>
+      </w:r>
+      <w:r>
+        <w:t>Génie</w:t>
+      </w:r>
+      <w:r>
+        <w:t xml:space="preserve"> industrielle et maintenance ;</w:t>
+      </w:r>
+    </w:p>
+    <w:p>
+      <w:pPr>
+        <w:pStyle w:val="Paragraphedeliste"/>
+      </w:pPr>
+      <w:r>
+        <w:t xml:space="preserve">. </w:t>
+      </w:r>
+      <w:r>
+        <w:t>Ingénierie</w:t>
+      </w:r>
+      <w:r>
+        <w:t xml:space="preserve"> thermique et </w:t>
+      </w:r>
+      <w:r>
+        <w:t>énergie</w:t>
+      </w:r>
+      <w:r>
+        <w:t> ;</w:t>
+      </w:r>
+    </w:p>
+    <w:p>
+      <w:pPr>
+        <w:pStyle w:val="Paragraphedeliste"/>
+      </w:pPr>
+      <w:r>
+        <w:t xml:space="preserve">. </w:t>
+      </w:r>
+      <w:r>
+        <w:t>Génie</w:t>
+      </w:r>
+      <w:r>
+        <w:t xml:space="preserve"> informatique option </w:t>
+      </w:r>
+      <w:r>
+        <w:t>génie</w:t>
+      </w:r>
+      <w:r>
+        <w:t xml:space="preserve"> logiciel ;</w:t>
+      </w:r>
+    </w:p>
+    <w:p>
+      <w:pPr>
+        <w:pStyle w:val="Paragraphedeliste"/>
+      </w:pPr>
+      <w:r>
+        <w:t xml:space="preserve">. </w:t>
+      </w:r>
+      <w:r>
+        <w:t>Mécatronique</w:t>
+      </w:r>
+      <w:r>
+        <w:t xml:space="preserve"> et gestion technique des </w:t>
+      </w:r>
+      <w:r>
+        <w:t>équipements</w:t>
+      </w:r>
+      <w:r>
+        <w:t>.</w:t>
+      </w:r>
+    </w:p>
+    <w:p>
+      <w:pPr>
+        <w:pStyle w:val="Paragraphedeliste"/>
+      </w:pPr>
+    </w:p>
+    <w:p>
+      <w:pPr>
+        <w:pStyle w:val="Paragraphedeliste"/>
+      </w:pPr>
+      <w:r>
+        <w:t xml:space="preserve">Des </w:t>
+      </w:r>
+      <w:r>
+        <w:t>diplômes</w:t>
+      </w:r>
+      <w:r>
+        <w:t xml:space="preserve"> suivants sont </w:t>
+      </w:r>
+      <w:r>
+        <w:t>délivrés</w:t>
+      </w:r>
+      <w:r>
+        <w:t xml:space="preserve"> pour les </w:t>
+      </w:r>
+      <w:r>
+        <w:t>différents</w:t>
+      </w:r>
+      <w:r>
+        <w:t xml:space="preserve"> cursus :</w:t>
       </w:r>
     </w:p>
     <w:p>
@@ -303,7 +625,16 @@
         </w:numPr>
       </w:pPr>
       <w:r>
-        <w:t>Ingenieur de conception pour le cursus d’ingenieur ;</w:t>
+        <w:t>Ingénieur</w:t>
+      </w:r>
+      <w:r>
+        <w:t xml:space="preserve"> de conception pour le cursus d’</w:t>
+      </w:r>
+      <w:r>
+        <w:t>ingénieur</w:t>
+      </w:r>
+      <w:r>
+        <w:t> ;</w:t>
       </w:r>
     </w:p>
     <w:p>
@@ -315,7 +646,16 @@
         </w:numPr>
       </w:pPr>
       <w:r>
-        <w:t>Licence, master et doctorat en science de l’ingenieur pour le cursus science de l’ingenieur;</w:t>
+        <w:t>Licence, master et doctorat en science de l’</w:t>
+      </w:r>
+      <w:r>
+        <w:t>ingénieur</w:t>
+      </w:r>
+      <w:r>
+        <w:t xml:space="preserve"> pour le cursus science de </w:t>
+      </w:r>
+      <w:r>
+        <w:t>l’ingénieur ;</w:t>
       </w:r>
     </w:p>
     <w:p>
@@ -327,56 +667,311 @@
         </w:numPr>
       </w:pPr>
       <w:r>
-        <w:t>Master professionnel pour le cursus master professinel.</w:t>
-      </w:r>
-    </w:p>
-    <w:p>
-      <w:pPr>
-        <w:pStyle w:val="Paragraphedeliste"/>
-      </w:pPr>
-    </w:p>
-    <w:p>
-      <w:pPr>
-        <w:pStyle w:val="Paragraphedeliste"/>
-      </w:pPr>
-      <w:r>
-        <w:t xml:space="preserve">Les etudiants y sont admis par voie de concours en premiere annee et en troisieme annee pour le cursus d’ingenieur et premiere annee pour le cursus science de l’ingenieur et sur </w:t>
+        <w:t xml:space="preserve">Master professionnel pour le cursus master </w:t>
+      </w:r>
+      <w:r>
+        <w:t>professionnel</w:t>
+      </w:r>
+      <w:r>
+        <w:t>.</w:t>
+      </w:r>
+    </w:p>
+    <w:p>
+      <w:pPr>
+        <w:pStyle w:val="Paragraphedeliste"/>
+      </w:pPr>
+    </w:p>
+    <w:p>
+      <w:pPr>
+        <w:pStyle w:val="Paragraphedeliste"/>
+      </w:pPr>
+      <w:r>
+        <w:t xml:space="preserve">Les </w:t>
+      </w:r>
+      <w:r>
+        <w:t>étudiants</w:t>
+      </w:r>
+      <w:r>
+        <w:t xml:space="preserve"> y sont admis par voie de concours en </w:t>
+      </w:r>
+      <w:r>
+        <w:t>première</w:t>
+      </w:r>
+      <w:r>
+        <w:t xml:space="preserve"> </w:t>
+      </w:r>
+      <w:r>
+        <w:t>année</w:t>
+      </w:r>
+      <w:r>
+        <w:t xml:space="preserve"> et en </w:t>
+      </w:r>
+      <w:r>
+        <w:t>troisième</w:t>
+      </w:r>
+      <w:r>
+        <w:t xml:space="preserve"> </w:t>
+      </w:r>
+      <w:r>
+        <w:t>année</w:t>
+      </w:r>
+      <w:r>
+        <w:t xml:space="preserve"> pour le cursus d’</w:t>
+      </w:r>
+      <w:r>
+        <w:t>ingénieur</w:t>
+      </w:r>
+      <w:r>
+        <w:t xml:space="preserve"> et </w:t>
+      </w:r>
+      <w:r>
+        <w:t>première</w:t>
+      </w:r>
+      <w:r>
+        <w:t xml:space="preserve"> </w:t>
+      </w:r>
+      <w:r>
+        <w:t>année</w:t>
+      </w:r>
+      <w:r>
+        <w:t xml:space="preserve"> pour le cursus science de l’</w:t>
+      </w:r>
+      <w:r>
+        <w:t>ingénieur</w:t>
+      </w:r>
+      <w:r>
+        <w:t xml:space="preserve"> et sur </w:t>
       </w:r>
       <w:r>
         <w:lastRenderedPageBreak/>
-        <w:t>etude de dossier pour lr master professionnel. Les enseignements y sont oeganises en cours magistraux, travaux diriges, travaux pratiques, travaux personnels, visites d’entreprise et stage techniques. Le processus de formation academique, requiert des etudiants de l’ecole d’effectuer des stages professionnels en entreprise ; ceci pour permettre e l’etudiant non seulement a se famil</w:t>
-      </w:r>
-      <w:r>
-        <w:t>iariser avec l’entreprise, mais aussi d’acquirir une desterite et des competences professionnels dans un environnement reel.</w:t>
-      </w:r>
-    </w:p>
-    <w:p>
-      <w:pPr>
-        <w:pStyle w:val="Paragraphedeliste"/>
-      </w:pPr>
-    </w:p>
-    <w:p>
-      <w:pPr>
-        <w:pStyle w:val="Paragraphedeliste"/>
-      </w:pPr>
-      <w:r>
-        <w:t xml:space="preserve"> Les etudes sont effectuees en trois cycles. Les enseignements du prmier cycle s’etallent sur six semestres et ont pour principale objectif &lt;&lt; d’initier les etudiants aux techniques industrielles &gt;&gt; afin d’assister les ingenieurs. La validation de toutes les Unites D’Enseignements (UE) du premier cycle correspondant au quota reuquis donne droit a une admission au second cycle et a l</w:t>
-      </w:r>
-      <w:r>
-        <w:t>’obtention d’une licence Licenece en science de l’ingenieur pour le cursus de science de l’ingenieur.</w:t>
-      </w:r>
-    </w:p>
-    <w:p>
-      <w:pPr>
-        <w:pStyle w:val="Paragraphedeliste"/>
-      </w:pPr>
-    </w:p>
-    <w:p>
-      <w:pPr>
-        <w:pStyle w:val="Paragraphedeliste"/>
-      </w:pPr>
-      <w:r>
-        <w:t>Le secod cycle s’etend sur quatre semestres dit de specialisalisation. Les etudiants ayant choisi leur filiere en fin de premier cycle se specialisent en choisisant un axe pour l’elaboration de leur profil personnel. En effet, l’etdiant a un quota d’unites d’enseignements obligatoires et optionnelles au choix en fonction de son profil. Les objectifs du second cycle sont :</w:t>
+        <w:t>étude</w:t>
+      </w:r>
+      <w:r>
+        <w:t xml:space="preserve"> de dossier pour </w:t>
+      </w:r>
+      <w:r>
+        <w:t>le</w:t>
+      </w:r>
+      <w:r>
+        <w:t xml:space="preserve"> master professionnel. Les enseignements y sont </w:t>
+      </w:r>
+      <w:r>
+        <w:t>organisés</w:t>
+      </w:r>
+      <w:r>
+        <w:t xml:space="preserve"> en cours magistraux, travaux diriges, travaux pratiques, travaux personnels, visites d’entreprise et stage techniques. Le processus de formation </w:t>
+      </w:r>
+      <w:r>
+        <w:t>académique</w:t>
+      </w:r>
+      <w:r>
+        <w:t xml:space="preserve">, requiert des </w:t>
+      </w:r>
+      <w:r>
+        <w:t>étudiants</w:t>
+      </w:r>
+      <w:r>
+        <w:t xml:space="preserve"> de l’</w:t>
+      </w:r>
+      <w:r>
+        <w:t>école</w:t>
+      </w:r>
+      <w:r>
+        <w:t xml:space="preserve"> d’effectuer des stages professionnels en entreprise ; ceci pour permettre e l’</w:t>
+      </w:r>
+      <w:r>
+        <w:t>étudiant</w:t>
+      </w:r>
+      <w:r>
+        <w:t xml:space="preserve"> non seulement </w:t>
+      </w:r>
+      <w:r>
+        <w:t>à</w:t>
+      </w:r>
+      <w:r>
+        <w:t xml:space="preserve"> se famil</w:t>
+      </w:r>
+      <w:r>
+        <w:t>iariser avec l’entreprise, mais aussi d’</w:t>
+      </w:r>
+      <w:r>
+        <w:t>acquérir</w:t>
+      </w:r>
+      <w:r>
+        <w:t xml:space="preserve"> une </w:t>
+      </w:r>
+      <w:r>
+        <w:t>dextérité</w:t>
+      </w:r>
+      <w:r>
+        <w:t xml:space="preserve"> et des </w:t>
+      </w:r>
+      <w:r>
+        <w:t>compétences</w:t>
+      </w:r>
+      <w:r>
+        <w:t xml:space="preserve"> professionnels dans un environnement </w:t>
+      </w:r>
+      <w:r>
+        <w:t>réel</w:t>
+      </w:r>
+      <w:r>
+        <w:t>.</w:t>
+      </w:r>
+    </w:p>
+    <w:p>
+      <w:pPr>
+        <w:pStyle w:val="Paragraphedeliste"/>
+      </w:pPr>
+    </w:p>
+    <w:p>
+      <w:pPr>
+        <w:pStyle w:val="Paragraphedeliste"/>
+      </w:pPr>
+      <w:r>
+        <w:t xml:space="preserve"> Les </w:t>
+      </w:r>
+      <w:r>
+        <w:t>études</w:t>
+      </w:r>
+      <w:r>
+        <w:t xml:space="preserve"> sont </w:t>
+      </w:r>
+      <w:r>
+        <w:t>effectuées</w:t>
+      </w:r>
+      <w:r>
+        <w:t xml:space="preserve"> en trois cycles. Les enseignements du pr</w:t>
+      </w:r>
+      <w:r>
+        <w:t>e</w:t>
+      </w:r>
+      <w:r>
+        <w:t>mier cycle s’</w:t>
+      </w:r>
+      <w:r>
+        <w:t>étalent</w:t>
+      </w:r>
+      <w:r>
+        <w:t xml:space="preserve"> sur six semestres et ont pour principale objectif &lt;&lt; d’initier les </w:t>
+      </w:r>
+      <w:r>
+        <w:t>étudiants</w:t>
+      </w:r>
+      <w:r>
+        <w:t xml:space="preserve"> aux techniques industrielles &gt;&gt; afin d’assister les </w:t>
+      </w:r>
+      <w:r>
+        <w:t>ingénieurs</w:t>
+      </w:r>
+      <w:r>
+        <w:t xml:space="preserve">. La validation de toutes les </w:t>
+      </w:r>
+      <w:r>
+        <w:t>Unités</w:t>
+      </w:r>
+      <w:r>
+        <w:t xml:space="preserve"> D’Enseignements (UE) du premier cycle correspondant au quota requis donne droit </w:t>
+      </w:r>
+      <w:r>
+        <w:t>à</w:t>
+      </w:r>
+      <w:r>
+        <w:t xml:space="preserve"> une admission au second cycle et </w:t>
+      </w:r>
+      <w:r>
+        <w:t>à</w:t>
+      </w:r>
+      <w:r>
+        <w:t xml:space="preserve"> l</w:t>
+      </w:r>
+      <w:r>
+        <w:t>’obtention d’une licence en science de l’</w:t>
+      </w:r>
+      <w:r>
+        <w:t>ingénieur</w:t>
+      </w:r>
+      <w:r>
+        <w:t xml:space="preserve"> pour le cursus de science de l’</w:t>
+      </w:r>
+      <w:r>
+        <w:t>ingénieur</w:t>
+      </w:r>
+      <w:r>
+        <w:t>.</w:t>
+      </w:r>
+    </w:p>
+    <w:p>
+      <w:pPr>
+        <w:pStyle w:val="Paragraphedeliste"/>
+      </w:pPr>
+    </w:p>
+    <w:p>
+      <w:pPr>
+        <w:pStyle w:val="Paragraphedeliste"/>
+      </w:pPr>
+      <w:r>
+        <w:t xml:space="preserve">Le </w:t>
+      </w:r>
+      <w:r>
+        <w:t>second</w:t>
+      </w:r>
+      <w:r>
+        <w:t xml:space="preserve"> cycle s’</w:t>
+      </w:r>
+      <w:r>
+        <w:t>étend</w:t>
+      </w:r>
+      <w:r>
+        <w:t xml:space="preserve"> sur quatre semestres dit de sp</w:t>
+      </w:r>
+      <w:r>
+        <w:t>é</w:t>
+      </w:r>
+      <w:r>
+        <w:t xml:space="preserve">cialisation. Les </w:t>
+      </w:r>
+      <w:r>
+        <w:t>étudiants</w:t>
+      </w:r>
+      <w:r>
+        <w:t xml:space="preserve"> ayant choisi leur </w:t>
+      </w:r>
+      <w:r>
+        <w:t>filière</w:t>
+      </w:r>
+      <w:r>
+        <w:t xml:space="preserve"> en fin de premier cycle se </w:t>
+      </w:r>
+      <w:r>
+        <w:t>spécialisent</w:t>
+      </w:r>
+      <w:r>
+        <w:t xml:space="preserve"> en </w:t>
+      </w:r>
+      <w:r>
+        <w:t>choisissant</w:t>
+      </w:r>
+      <w:r>
+        <w:t xml:space="preserve"> un axe pour l’</w:t>
+      </w:r>
+      <w:r>
+        <w:t>élaboration</w:t>
+      </w:r>
+      <w:r>
+        <w:t xml:space="preserve"> de leur profil personnel. En effet, l’</w:t>
+      </w:r>
+      <w:r>
+        <w:t>étudiant</w:t>
+      </w:r>
+      <w:r>
+        <w:t xml:space="preserve"> a un quota d’</w:t>
+      </w:r>
+      <w:r>
+        <w:t>unités</w:t>
+      </w:r>
+      <w:r>
+        <w:t xml:space="preserve"> d’enseignements obligatoires et optionnelles au choix en fonction de son profil. Les objectifs du second cycle sont :</w:t>
       </w:r>
     </w:p>
     <w:p>
@@ -397,7 +992,31 @@
         <w:t xml:space="preserve"> </w:t>
       </w:r>
       <w:r>
-        <w:t xml:space="preserve"> Donner a l’etudiant les connaissances professinnelles, technologiques et manageriales de</w:t>
+        <w:t xml:space="preserve"> Donner </w:t>
+      </w:r>
+      <w:r>
+        <w:t>à</w:t>
+      </w:r>
+      <w:r>
+        <w:t xml:space="preserve"> l’</w:t>
+      </w:r>
+      <w:r>
+        <w:t>étudiant</w:t>
+      </w:r>
+      <w:r>
+        <w:t xml:space="preserve"> les connaissances </w:t>
+      </w:r>
+      <w:r>
+        <w:t>professionnelles</w:t>
+      </w:r>
+      <w:r>
+        <w:t xml:space="preserve">, technologiques et </w:t>
+      </w:r>
+      <w:r>
+        <w:t>managériales</w:t>
+      </w:r>
+      <w:r>
+        <w:t xml:space="preserve"> de</w:t>
       </w:r>
     </w:p>
     <w:p>
@@ -405,7 +1024,16 @@
         <w:tab/>
       </w:r>
       <w:r>
-        <w:t xml:space="preserve">pointes pour une competence efficiente en entreprise ;     </w:t>
+        <w:t>Pointes</w:t>
+      </w:r>
+      <w:r>
+        <w:t xml:space="preserve"> pour une </w:t>
+      </w:r>
+      <w:r>
+        <w:t>compétence</w:t>
+      </w:r>
+      <w:r>
+        <w:t xml:space="preserve"> efficiente en entreprise ;     </w:t>
       </w:r>
       <w:r>
         <w:t xml:space="preserve"> </w:t>
@@ -425,10 +1053,115 @@
         <w:t xml:space="preserve"> </w:t>
       </w:r>
       <w:r>
-        <w:t>Dinitier l’etudiant a la recherche. Les etudes du second cycle sont sanctionnees par la validati</w:t>
-      </w:r>
-      <w:r>
-        <w:t>on de tous les stages et Unites d’enseignement correspondant au nombre de credits indiques et , lobtention du diplôme d’Ingenieur de l’Ecole Nationale Superieur Polytechnique de Douala, pour le cursus d’ingenieur, celui de master 2 en science de l’ingenieur pour le cursus de sciences de l’ingenieur donnant lieu au troisieme cycle  et celui de master 2 professionnel pour le cursus master professionnel. A la fin de nos etudes, il est obligatoire de produire un mémoire qui sera presente devant un jury competent.</w:t>
+        <w:t>D’initier</w:t>
+      </w:r>
+      <w:r>
+        <w:t xml:space="preserve"> l’</w:t>
+      </w:r>
+      <w:r>
+        <w:t>étudiant</w:t>
+      </w:r>
+      <w:r>
+        <w:t xml:space="preserve"> a la recherche. Les </w:t>
+      </w:r>
+      <w:r>
+        <w:t>études</w:t>
+      </w:r>
+      <w:r>
+        <w:t xml:space="preserve"> du second cycle sont </w:t>
+      </w:r>
+      <w:r>
+        <w:t>sanctionnées</w:t>
+      </w:r>
+      <w:r>
+        <w:t xml:space="preserve"> par la validati</w:t>
+      </w:r>
+      <w:r>
+        <w:t xml:space="preserve">on de tous les stages et </w:t>
+      </w:r>
+      <w:r>
+        <w:t>unités</w:t>
+      </w:r>
+      <w:r>
+        <w:t xml:space="preserve"> d’enseignement correspondant au nombre de </w:t>
+      </w:r>
+      <w:r>
+        <w:t>crédits</w:t>
+      </w:r>
+      <w:r>
+        <w:t xml:space="preserve"> indiques </w:t>
+      </w:r>
+      <w:r>
+        <w:t>et,</w:t>
+      </w:r>
+      <w:r>
+        <w:t xml:space="preserve"> </w:t>
+      </w:r>
+      <w:r>
+        <w:t>l’obtention</w:t>
+      </w:r>
+      <w:r>
+        <w:t xml:space="preserve"> du diplôme d’</w:t>
+      </w:r>
+      <w:r>
+        <w:t>Ingénieur</w:t>
+      </w:r>
+      <w:r>
+        <w:t xml:space="preserve"> de l’Ecole Nationale </w:t>
+      </w:r>
+      <w:r>
+        <w:t>Supérieur</w:t>
+      </w:r>
+      <w:r>
+        <w:t xml:space="preserve"> Polytechnique de Douala, pour le cursus d’</w:t>
+      </w:r>
+      <w:r>
+        <w:t>ingénieur</w:t>
+      </w:r>
+      <w:r>
+        <w:t>, celui de master 2 en science de l’</w:t>
+      </w:r>
+      <w:r>
+        <w:t>ingénieur</w:t>
+      </w:r>
+      <w:r>
+        <w:t xml:space="preserve"> pour le cursus de sciences de l’</w:t>
+      </w:r>
+      <w:r>
+        <w:t>ingénieur</w:t>
+      </w:r>
+      <w:r>
+        <w:t xml:space="preserve"> donnant lieu au </w:t>
+      </w:r>
+      <w:r>
+        <w:t>troisième</w:t>
+      </w:r>
+      <w:r>
+        <w:t xml:space="preserve"> </w:t>
+      </w:r>
+      <w:r>
+        <w:t>cycle et</w:t>
+      </w:r>
+      <w:r>
+        <w:t xml:space="preserve"> celui de master 2 professionnel pour le cursus master professionnel. A la fin de nos </w:t>
+      </w:r>
+      <w:r>
+        <w:t>études</w:t>
+      </w:r>
+      <w:r>
+        <w:t xml:space="preserve">, il est obligatoire de produire un mémoire qui sera </w:t>
+      </w:r>
+      <w:r>
+        <w:t>présente</w:t>
+      </w:r>
+      <w:r>
+        <w:t xml:space="preserve"> devant un jury </w:t>
+      </w:r>
+      <w:r>
+        <w:t>compètent</w:t>
+      </w:r>
+      <w:r>
+        <w:t>.</w:t>
       </w:r>
     </w:p>
     <w:p>
@@ -436,19 +1169,105 @@
         <w:ind w:left="708"/>
       </w:pPr>
       <w:r>
-        <w:t xml:space="preserve">    Dans le cadre de la derniere annee de formation a l’Ecole National Superieur Polytechnique de Douala, specialite Genie informatique et telecommunication, un projet de fin d’etude a été realise au sein de le micro finance F</w:t>
+        <w:t xml:space="preserve">    Dans le cadre de la </w:t>
+      </w:r>
+      <w:r>
+        <w:t>dernière</w:t>
+      </w:r>
+      <w:r>
+        <w:t xml:space="preserve"> </w:t>
+      </w:r>
+      <w:r>
+        <w:t>année</w:t>
+      </w:r>
+      <w:r>
+        <w:t xml:space="preserve"> de formation </w:t>
+      </w:r>
+      <w:r>
+        <w:t>à</w:t>
+      </w:r>
+      <w:r>
+        <w:t xml:space="preserve"> l’Ecole National </w:t>
+      </w:r>
+      <w:r>
+        <w:t>Supérieur</w:t>
+      </w:r>
+      <w:r>
+        <w:t xml:space="preserve"> Polytechnique de Douala, </w:t>
+      </w:r>
+      <w:r>
+        <w:t>spécialité</w:t>
+      </w:r>
+      <w:r>
+        <w:t xml:space="preserve"> </w:t>
+      </w:r>
+      <w:r>
+        <w:t>Génie</w:t>
+      </w:r>
+      <w:r>
+        <w:t xml:space="preserve"> informatique et </w:t>
+      </w:r>
+      <w:r>
+        <w:t>télécommunication</w:t>
+      </w:r>
+      <w:r>
+        <w:t>, un projet de fin d’</w:t>
+      </w:r>
+      <w:r>
+        <w:t>étude</w:t>
+      </w:r>
+      <w:r>
+        <w:t xml:space="preserve"> a été </w:t>
+      </w:r>
+      <w:r>
+        <w:t>réalisé</w:t>
+      </w:r>
+      <w:r>
+        <w:t xml:space="preserve"> au sein de le micro finance F</w:t>
       </w:r>
       <w:r>
         <w:t>IGEC</w:t>
       </w:r>
       <w:r>
-        <w:t xml:space="preserve"> de Douala. Ce projet nous a permis de mettre en œuvre les connaissances acquises tout au long de notre formation et d’acq</w:t>
-      </w:r>
-      <w:r>
-        <w:t>uerir une certaine experience professionnelle dans le domaine de la comptabilite , securite et</w:t>
-      </w:r>
-      <w:r>
-        <w:t xml:space="preserve"> la prise des decisions en tant que leader.</w:t>
+        <w:t xml:space="preserve"> de Douala. Ce projet nous a permis de mettre en œuvre les connaissances acquises tout au long de notre formation et d’</w:t>
+      </w:r>
+      <w:r>
+        <w:t>acquérir</w:t>
+      </w:r>
+      <w:r>
+        <w:t xml:space="preserve"> une certaine </w:t>
+      </w:r>
+      <w:r>
+        <w:t>expérience</w:t>
+      </w:r>
+      <w:r>
+        <w:t xml:space="preserve"> professionnelle dans le domaine de la </w:t>
+      </w:r>
+      <w:proofErr w:type="gramStart"/>
+      <w:r>
+        <w:t>comptabilité</w:t>
+      </w:r>
+      <w:r>
+        <w:t xml:space="preserve"> ,</w:t>
+      </w:r>
+      <w:proofErr w:type="gramEnd"/>
+      <w:r>
+        <w:t xml:space="preserve"> </w:t>
+      </w:r>
+      <w:r>
+        <w:t>sécurité</w:t>
+      </w:r>
+      <w:r>
+        <w:t xml:space="preserve"> et</w:t>
+      </w:r>
+      <w:r>
+        <w:t xml:space="preserve"> la prise des </w:t>
+      </w:r>
+      <w:r>
+        <w:t>décisions</w:t>
+      </w:r>
+      <w:r>
+        <w:t xml:space="preserve"> en tant que leader.</w:t>
       </w:r>
       <w:r>
         <w:t xml:space="preserve">  </w:t>

</xml_diff>